<commit_message>
signed myself up for more work
</commit_message>
<xml_diff>
--- a/docs/Simple Web Server Project.docx
+++ b/docs/Simple Web Server Project.docx
@@ -204,7 +204,7 @@
               <w:cnfStyle w:val="000000000000" w:firstRow="0" w:lastRow="0" w:firstColumn="0" w:lastColumn="0" w:oddVBand="0" w:evenVBand="0" w:oddHBand="0" w:evenHBand="0" w:firstRowFirstColumn="0" w:firstRowLastColumn="0" w:lastRowFirstColumn="0" w:lastRowLastColumn="0"/>
             </w:pPr>
             <w:r>
-              <w:t>In-Progress</w:t>
+              <w:t>Completed</w:t>
             </w:r>
           </w:p>
         </w:tc>
@@ -610,8 +610,6 @@
             <w:r>
               <w:t>Completed</w:t>
             </w:r>
-            <w:bookmarkStart w:id="0" w:name="_GoBack"/>
-            <w:bookmarkEnd w:id="0"/>
           </w:p>
         </w:tc>
       </w:tr>
@@ -624,6 +622,9 @@
           <w:p>
             <w:r>
               <w:t>GUI Performance</w:t>
+            </w:r>
+            <w:r>
+              <w:t xml:space="preserve"> (Latency, Throughput, Miss rate)</w:t>
             </w:r>
           </w:p>
         </w:tc>
@@ -635,6 +636,11 @@
             <w:pPr>
               <w:cnfStyle w:val="000000000000" w:firstRow="0" w:lastRow="0" w:firstColumn="0" w:lastColumn="0" w:oddVBand="0" w:evenVBand="0" w:oddHBand="0" w:evenHBand="0" w:firstRowFirstColumn="0" w:firstRowLastColumn="0" w:lastRowFirstColumn="0" w:lastRowLastColumn="0"/>
             </w:pPr>
+            <w:r>
+              <w:t>RT</w:t>
+            </w:r>
+            <w:bookmarkStart w:id="0" w:name="_GoBack"/>
+            <w:bookmarkEnd w:id="0"/>
           </w:p>
         </w:tc>
         <w:tc>

</xml_diff>